<commit_message>
finished first drafts of all sections
</commit_message>
<xml_diff>
--- a/docs/DISCUSSION.docx
+++ b/docs/DISCUSSION.docx
@@ -3,11 +3,17 @@
 <w:document xmlns:wpc="http://schemas.microsoft.com/office/word/2010/wordprocessingCanvas" xmlns:mc="http://schemas.openxmlformats.org/markup-compatibility/2006" xmlns:o="urn:schemas-microsoft-com:office:office" xmlns:r="http://schemas.openxmlformats.org/officeDocument/2006/relationships" xmlns:m="http://schemas.openxmlformats.org/officeDocument/2006/math" xmlns:v="urn:schemas-microsoft-com:vml" xmlns:wp14="http://schemas.microsoft.com/office/word/2010/wordprocessingDrawing" xmlns:wp="http://schemas.openxmlformats.org/drawingml/2006/wordprocessingDrawing" xmlns:w10="urn:schemas-microsoft-com:office:word" xmlns:w="http://schemas.openxmlformats.org/wordprocessingml/2006/main" xmlns:w14="http://schemas.microsoft.com/office/word/2010/wordml" xmlns:w15="http://schemas.microsoft.com/office/word/2012/wordml" xmlns:wpg="http://schemas.microsoft.com/office/word/2010/wordprocessingGroup" xmlns:wpi="http://schemas.microsoft.com/office/word/2010/wordprocessingInk" xmlns:wne="http://schemas.microsoft.com/office/word/2006/wordml" xmlns:wps="http://schemas.microsoft.com/office/word/2010/wordprocessingShape" mc:Ignorable="w14 w15 wp14">
   <w:body>
     <w:p>
+      <w:pPr>
+        <w:spacing w:line="360" w:lineRule="auto"/>
+      </w:pPr>
       <w:r>
         <w:t>DISCUSSION</w:t>
       </w:r>
     </w:p>
     <w:p>
+      <w:pPr>
+        <w:spacing w:line="360" w:lineRule="auto"/>
+      </w:pPr>
       <w:r>
         <w:t xml:space="preserve">We found inconsistent effects of atmospheric CO2 concentration and waterlogging status on </w:t>
       </w:r>
@@ -33,6 +39,9 @@
       </w:r>
     </w:p>
     <w:p>
+      <w:pPr>
+        <w:spacing w:line="360" w:lineRule="auto"/>
+      </w:pPr>
       <w:r>
         <w:t xml:space="preserve">While photosynthesis is the primary means by which plants accumulate biomass, increases in leaf-level photosynthesis may not necessarily translate to biomass gains (REF). </w:t>
       </w:r>
@@ -85,6 +94,9 @@
       </w:r>
     </w:p>
     <w:p>
+      <w:pPr>
+        <w:spacing w:line="360" w:lineRule="auto"/>
+      </w:pPr>
       <w:r>
         <w:t>Of the three species studi</w:t>
       </w:r>
@@ -177,6 +189,9 @@
       </w:r>
     </w:p>
     <w:p>
+      <w:pPr>
+        <w:spacing w:line="360" w:lineRule="auto"/>
+      </w:pPr>
       <w:r>
         <w:t xml:space="preserve">No increase in biomass attended increased photosynthetic rate under eCO2 for either A. floribunda or E. </w:t>
       </w:r>
@@ -453,12 +468,19 @@
         <w:rPr>
           <w:noProof/>
         </w:rPr>
-        <w:t xml:space="preserve">Kogawara, Yamanoshita, Norisada, Masumori, &amp; Kojima, </w:t>
+        <w:t xml:space="preserve">Kogawara, </w:t>
       </w:r>
       <w:r>
         <w:rPr>
           <w:noProof/>
         </w:rPr>
+        <w:lastRenderedPageBreak/>
+        <w:t xml:space="preserve">Yamanoshita, Norisada, Masumori, &amp; Kojima, </w:t>
+      </w:r>
+      <w:r>
+        <w:rPr>
+          <w:noProof/>
+        </w:rPr>
         <w:t>(</w:t>
       </w:r>
       <w:r>
@@ -502,21 +524,33 @@
         <w:t xml:space="preserve"> </w:t>
       </w:r>
     </w:p>
-    <w:p/>
-    <w:p>
-      <w:commentRangeStart w:id="2"/>
-      <w:r>
-        <w:t xml:space="preserve">We suggested earlier </w:t>
-      </w:r>
-      <w:commentRangeEnd w:id="2"/>
-      <w:r>
-        <w:rPr>
-          <w:rStyle w:val="CommentReference"/>
-        </w:rPr>
-        <w:commentReference w:id="2"/>
-      </w:r>
-      <w:r>
-        <w:t xml:space="preserve">that higher water use efficiency under eCO2 might facilitate photosynthesis where </w:t>
+    <w:p>
+      <w:pPr>
+        <w:spacing w:line="360" w:lineRule="auto"/>
+      </w:pPr>
+      <w:r>
+        <w:t xml:space="preserve">No evidence was found to </w:t>
+      </w:r>
+      <w:r>
+        <w:t xml:space="preserve">support the </w:t>
+      </w:r>
+      <w:r>
+        <w:t>suggest</w:t>
+      </w:r>
+      <w:r>
+        <w:t>ion</w:t>
+      </w:r>
+      <w:r>
+        <w:t xml:space="preserve"> that</w:t>
+      </w:r>
+      <w:r>
+        <w:t xml:space="preserve"> higher water use efficiency under eCO2 </w:t>
+      </w:r>
+      <w:r>
+        <w:t>might facilitate</w:t>
+      </w:r>
+      <w:r>
+        <w:t xml:space="preserve"> photosynthesis where </w:t>
       </w:r>
       <w:r>
         <w:t>waterlogging had</w:t>
@@ -547,12 +581,880 @@
       </w:r>
       <w:proofErr w:type="spellEnd"/>
       <w:r>
-        <w:t xml:space="preserve">, being higher at eCO2 than aCO2 for waterlogged plants only. The lack of stomatal response to waterlogging indicates that higher WUE under eCO2 is not the mechanism maintaining photosynthetic rate under waterlogging, however. </w:t>
-      </w:r>
-    </w:p>
-    <w:p>
-      <w:bookmarkStart w:id="3" w:name="_GoBack"/>
-      <w:bookmarkEnd w:id="3"/>
+        <w:t>, being higher at eCO2 than aCO2 for waterlogged plants only. The lack of stomatal response to waterlogging indicates that higher WUE under eCO2 is not the mechanism maintaining photosynthetic rate under waterlogging</w:t>
+      </w:r>
+      <w:r>
+        <w:t xml:space="preserve"> for C. </w:t>
+      </w:r>
+      <w:proofErr w:type="spellStart"/>
+      <w:r>
+        <w:t>cunninghamiana</w:t>
+      </w:r>
+      <w:proofErr w:type="spellEnd"/>
+      <w:r>
+        <w:t xml:space="preserve">. </w:t>
+      </w:r>
+    </w:p>
+    <w:p>
+      <w:pPr>
+        <w:spacing w:line="360" w:lineRule="auto"/>
+      </w:pPr>
+      <w:r>
+        <w:t xml:space="preserve">Waterlogging and atmospheric CO2 level also </w:t>
+      </w:r>
+      <w:r>
+        <w:t>altered</w:t>
+      </w:r>
+      <w:r>
+        <w:t xml:space="preserve"> functional traits in a species-specific manner</w:t>
+      </w:r>
+      <w:r>
+        <w:t>, but no interactive effect</w:t>
+      </w:r>
+      <w:r>
+        <w:t>s</w:t>
+      </w:r>
+      <w:r>
+        <w:t xml:space="preserve"> w</w:t>
+      </w:r>
+      <w:r>
+        <w:t>ere</w:t>
+      </w:r>
+      <w:r>
+        <w:t xml:space="preserve"> found</w:t>
+      </w:r>
+      <w:r>
+        <w:t xml:space="preserve">. </w:t>
+      </w:r>
+      <w:r>
+        <w:t xml:space="preserve">Traits of A. floribunda and E. </w:t>
+      </w:r>
+      <w:proofErr w:type="spellStart"/>
+      <w:r>
+        <w:t>camaldulensis</w:t>
+      </w:r>
+      <w:proofErr w:type="spellEnd"/>
+      <w:r>
+        <w:t xml:space="preserve"> were affected by waterlogging status, but not CO2 level, whereas C. </w:t>
+      </w:r>
+      <w:proofErr w:type="spellStart"/>
+      <w:r>
+        <w:t>cunninghamiana</w:t>
+      </w:r>
+      <w:proofErr w:type="spellEnd"/>
+      <w:r>
+        <w:t xml:space="preserve"> was affected by CO2. </w:t>
+      </w:r>
+      <w:r>
+        <w:t>Decreased SLA</w:t>
+      </w:r>
+      <w:r>
+        <w:t xml:space="preserve"> </w:t>
+      </w:r>
+      <w:r>
+        <w:t xml:space="preserve">and increased fine root dry matter content - a proxy for fine root tissue density </w:t>
+      </w:r>
+      <w:r>
+        <w:fldChar w:fldCharType="begin" w:fldLock="1"/>
+      </w:r>
+      <w:r>
+        <w:instrText>ADDIN CSL_CITATION { "citationItems" : [ { "id" : "ITEM-1", "itemData" : { "DOI" : "10.1007/s11104-013-1874-y", "ISSN" : "0032-079X", "author" : [ { "dropping-particle" : "", "family" : "Birouste", "given" : "Marine", "non-dropping-particle" : "", "parse-names" : false, "suffix" : "" }, { "dropping-particle" : "", "family" : "Zamora-Ledezma", "given" : "Ezequiel", "non-dropping-particle" : "", "parse-names" : false, "suffix" : "" }, { "dropping-particle" : "", "family" : "Bossard", "given" : "Carine", "non-dropping-particle" : "", "parse-names" : false, "suffix" : "" }, { "dropping-particle" : "", "family" : "P\u00e9rez-Ramos", "given" : "Ignacio M.", "non-dropping-particle" : "", "parse-names" : false, "suffix" : "" }, { "dropping-particle" : "", "family" : "Roumet", "given" : "Catherine", "non-dropping-particle" : "", "parse-names" : false, "suffix" : "" } ], "container-title" : "Plant and Soil", "id" : "ITEM-1", "issue" : "1-2", "issued" : { "date-parts" : [ [ "2013", "8", "29" ] ] }, "page" : "299-313", "title" : "Measurement of fine root tissue density: a comparison of three methods reveals the potential of root dry matter content", "type" : "article-journal", "volume" : "374" }, "uris" : [ "http://www.mendeley.com/documents/?uuid=41c65f40-745b-4687-9c42-7ae9562325be" ] } ], "mendeley" : { "formattedCitation" : "(Birouste &lt;i&gt;et al.&lt;/i&gt; 2013)", "plainTextFormattedCitation" : "(Birouste et al. 2013)", "previouslyFormattedCitation" : "(Birouste &lt;i&gt;et al.&lt;/i&gt; 2013)" }, "properties" : { "noteIndex" : 0 }, "schema" : "https://github.com/citation-style-language/schema/raw/master/csl-citation.json" }</w:instrText>
+      </w:r>
+      <w:r>
+        <w:fldChar w:fldCharType="separate"/>
+      </w:r>
+      <w:r>
+        <w:rPr>
+          <w:noProof/>
+        </w:rPr>
+        <w:t xml:space="preserve">(Birouste </w:t>
+      </w:r>
+      <w:r>
+        <w:rPr>
+          <w:i/>
+          <w:noProof/>
+        </w:rPr>
+        <w:t>et al.</w:t>
+      </w:r>
+      <w:r>
+        <w:rPr>
+          <w:noProof/>
+        </w:rPr>
+        <w:t xml:space="preserve"> 2013)</w:t>
+      </w:r>
+      <w:r>
+        <w:fldChar w:fldCharType="end"/>
+      </w:r>
+      <w:r>
+        <w:t xml:space="preserve"> – in waterlogged A. floribunda</w:t>
+      </w:r>
+      <w:r>
+        <w:t xml:space="preserve"> </w:t>
+      </w:r>
+      <w:r>
+        <w:t xml:space="preserve">indicate a shift towards </w:t>
+      </w:r>
+      <w:r>
+        <w:t>the slow</w:t>
+      </w:r>
+      <w:r>
+        <w:t xml:space="preserve">er </w:t>
+      </w:r>
+      <w:r>
+        <w:t>growth</w:t>
+      </w:r>
+      <w:r>
+        <w:t xml:space="preserve"> – longer life, </w:t>
+      </w:r>
+      <w:r>
+        <w:t xml:space="preserve"> end of their respective economic spectra </w:t>
+      </w:r>
+      <w:r>
+        <w:fldChar w:fldCharType="begin" w:fldLock="1"/>
+      </w:r>
+      <w:r>
+        <w:instrText>ADDIN CSL_CITATION { "citationItems" : [ { "id" : "ITEM-1", "itemData" : { "DOI" : "10.1111/1365-2745.12211", "ISBN" : "2806", "ISSN" : "00220477", "abstract" : "1. The leaf economics spectrum (LES) provides a useful framework for examining species strategies as shaped by their evolutionary history. However, that spectrum, as originally described, involved only two key resources (carbon and nutrients) and one of three economically important plant organs. Herein, I evaluate whether the economics spectrum idea can be broadly extended to water \u2013 the third key resource \u2013stems, roots and entire plants and to individual, community and ecosystem scales. My overarching hypothesis is that strong selection along trait trade-off axes, in tandem with biophysical constraints, results in convergence for any taxon on a uni- formly fast, medium or slow strategy (i.e. rates of resource acquisition and processing) for all organs and all resources. 2. Evidence for economic trait spectra exists for stems and roots as well as leaves, and for traits related to water as well as carbon and nutrients. These apply generally within and across scales (within and across com- munities, climate zones, biomes and lineages). 3. There are linkages across organs and coupling among resources, resulting in an integrated whole-plant eco- nomics spectrum. Species capable of moving water rapidly have low tissue density, short tissue life span and high rates of resource acquisition and flux at organ and individual scales. The reverse is true for species with the slow strategy. Different traits may be important in different conditions, but as being fast in one respect gen- erally requires being fast in others, being fast or slow is a general feature of species. 4. Economic traits influence performance and fitness consistent with trait-based theory about underlying adap- tive mechanisms. Traits help explain differences in growth and survival across resource gradients and thus help explain the distribution of species and the assembly of communities across light, water and nutrient gradients. Traits scale up \u2013 fast traits are associated with faster rates of ecosystem processes such as decomposition or pri- mary productivity, and slow traits with slow process rates. 5. Synthesis. Traits matter. A single \u2018fast\u2013slow\u2019 plant economics spectrum that integrates across leaves, stems and roots is a key feature of the plant universe and helps to explain individual ecological strategies, community assembly processes and the functioning of ecosystems.", "author" : [ { "dropping-particle" : "", "family" : "Reich", "given" : "Peter B.", "non-dropping-particle" : "", "parse-names" : false, "suffix" : "" } ], "container-title" : "Journal of Ecology", "id" : "ITEM-1", "issued" : { "date-parts" : [ [ "2014" ] ] }, "page" : "275-301", "title" : "The world-wide 'fast-slow' plant economics spectrum: A traits manifesto", "type" : "article-journal", "volume" : "102" }, "uris" : [ "http://www.mendeley.com/documents/?uuid=ee4b31a3-1a56-4c40-81af-2a294b219e53" ] } ], "mendeley" : { "formattedCitation" : "(Reich 2014)", "plainTextFormattedCitation" : "(Reich 2014)", "previouslyFormattedCitation" : "(Reich 2014)" }, "properties" : { "noteIndex" : 0 }, "schema" : "https://github.com/citation-style-language/schema/raw/master/csl-citation.json" }</w:instrText>
+      </w:r>
+      <w:r>
+        <w:fldChar w:fldCharType="separate"/>
+      </w:r>
+      <w:r>
+        <w:rPr>
+          <w:noProof/>
+        </w:rPr>
+        <w:t>(Reich 2014)</w:t>
+      </w:r>
+      <w:r>
+        <w:fldChar w:fldCharType="end"/>
+      </w:r>
+      <w:r>
+        <w:t>, but this shift was not sustained following the refractory period.</w:t>
+      </w:r>
+      <w:r>
+        <w:t xml:space="preserve"> </w:t>
+      </w:r>
+      <w:r>
+        <w:t xml:space="preserve">A corresponding pattern in water use efficiency corroborates this inference. </w:t>
+      </w:r>
+      <w:r>
+        <w:t xml:space="preserve">Higher root dry matter </w:t>
+      </w:r>
+      <w:r>
+        <w:t xml:space="preserve">content </w:t>
+      </w:r>
+      <w:r>
+        <w:t>under waterlogging has</w:t>
+      </w:r>
+      <w:r>
+        <w:t xml:space="preserve"> </w:t>
+      </w:r>
+      <w:r>
+        <w:t>been linked to</w:t>
+      </w:r>
+      <w:r>
+        <w:t xml:space="preserve"> the requirement for</w:t>
+      </w:r>
+      <w:r>
+        <w:t xml:space="preserve"> structural support of </w:t>
+      </w:r>
+      <w:r>
+        <w:t xml:space="preserve">air spaces in </w:t>
+      </w:r>
+      <w:proofErr w:type="spellStart"/>
+      <w:r>
+        <w:t>aerenchymous</w:t>
+      </w:r>
+      <w:proofErr w:type="spellEnd"/>
+      <w:r>
+        <w:t xml:space="preserve"> root tissue</w:t>
+      </w:r>
+      <w:r>
+        <w:t xml:space="preserve"> </w:t>
+      </w:r>
+      <w:r>
+        <w:fldChar w:fldCharType="begin" w:fldLock="1"/>
+      </w:r>
+      <w:r>
+        <w:instrText>ADDIN CSL_CITATION { "citationItems" : [ { "id" : "ITEM-1", "itemData" : { "DOI" : "10.1007/s11104-011-0715-0", "ISBN" : "1110401107150", "ISSN" : "0032079X", "abstract" : "To understand the economics of root aerenchyma formation in wetland\\nplants, we investigated in detail the response of Alisma triviale\\nto waterlogging. We hypothesized costs being associated with development\\nof a large root air space. In three out-door pot experiments, seedlings\\n(1 experiment) and mature plants (2 experiments) were grown under\\nwaterlogged and drained conditions for up to 2 months. Waterlogging\\npromoted growth, and was associated with increased root porosity\\nand decreased root density (fresh mass per volume). The increased\\nformation of aerenchyma was associated with a higher root dry matter\\ncontent for a given root density. Despite improved growth and earlier\\nflowering, the waterlogged plants also showed signs of being constrained\\nby the anoxic substrate, such as shallower roots, and a higher leaf\\ndry matter content. The formation of aerenchyma was associated with\\ncosts, such as increased root dry matter content and reduced metaxylem\\nvessel diameter. The faster growth of the seedlings under the waterlogged\\nconditions, despite some signs of being stressed, was possibly a\\nresult of decreased requirements to allocate biomass below ground.\\nIn mature plants the increased aerenchyma allowed deeper root penetration,\\nand ameliorated the effects of anoxia, reducing the differences in\\nplant traits between the treatments.", "author" : [ { "dropping-particle" : "", "family" : "Ryser", "given" : "Peter", "non-dropping-particle" : "", "parse-names" : false, "suffix" : "" }, { "dropping-particle" : "", "family" : "Gill", "given" : "Harneet K.", "non-dropping-particle" : "", "parse-names" : false, "suffix" : "" }, { "dropping-particle" : "", "family" : "Byrne", "given" : "Collin J.", "non-dropping-particle" : "", "parse-names" : false, "suffix" : "" } ], "container-title" : "Plant and Soil", "id" : "ITEM-1", "issued" : { "date-parts" : [ [ "2011" ] ] }, "page" : "247-260", "title" : "Constraints of root response to waterlogging in Alisma triviale", "type" : "article-journal", "volume" : "343" }, "uris" : [ "http://www.mendeley.com/documents/?uuid=e73bcfc0-7b7e-4399-9059-cdc282df531a" ] } ], "mendeley" : { "formattedCitation" : "(Ryser, Gill &amp; Byrne 2011)", "plainTextFormattedCitation" : "(Ryser, Gill &amp; Byrne 2011)", "previouslyFormattedCitation" : "(Ryser, Gill &amp; Byrne 2011)" }, "properties" : { "noteIndex" : 0 }, "schema" : "https://github.com/citation-style-language/schema/raw/master/csl-citation.json" }</w:instrText>
+      </w:r>
+      <w:r>
+        <w:fldChar w:fldCharType="separate"/>
+      </w:r>
+      <w:r>
+        <w:rPr>
+          <w:noProof/>
+        </w:rPr>
+        <w:t>(Ryser, Gill &amp; Byrne 2011)</w:t>
+      </w:r>
+      <w:r>
+        <w:fldChar w:fldCharType="end"/>
+      </w:r>
+      <w:r>
+        <w:t xml:space="preserve">. </w:t>
+      </w:r>
+      <w:proofErr w:type="spellStart"/>
+      <w:r>
+        <w:t>Suberization</w:t>
+      </w:r>
+      <w:proofErr w:type="spellEnd"/>
+      <w:r>
+        <w:t xml:space="preserve"> of root hypodermal tissue often occurs under waterlogging as a means of reducing</w:t>
+      </w:r>
+      <w:r>
+        <w:t xml:space="preserve"> radial oxygen loss</w:t>
+      </w:r>
+      <w:r>
+        <w:t xml:space="preserve"> </w:t>
+      </w:r>
+      <w:r>
+        <w:fldChar w:fldCharType="begin" w:fldLock="1"/>
+      </w:r>
+      <w:r>
+        <w:instrText>ADDIN CSL_CITATION { "citationItems" : [ { "id" : "ITEM-1", "itemData" : { "DOI" : "10.1071/PP01239", "ISBN" : "1445-4408", "ISSN" : "14454408", "abstract" : "Adaptation to prolonged flooding was investigated using cuttings of two tree species from the Central Amazon white-water floodplain (Varzea). Morphological features and oxygen distribution patterns were correlated with metabolic changes under hypoxia, such as alterations in alcohol dehydrogenase (ADH) activity and adenylate energy charge (AEC) of root cells. Salix martiana (Leyb.) was able to react to hypoxic growth conditions with formation of adventitious roots rich in lysigenous aerenchyma, which facilitates root aeration by longitudinal oxygen transport and rhizosphere oxidation by radial oxygen loss (ROL). The oxygen concentration on the surface of adventitious roots of S. martiana reached 2-3 mg O-2 L-1. The low resistance to gas exchange in Salix roots was reflected by low ADH activities, which ranged between 0.03-0.1 mumol NADH mg(-1) min(-1), and AEC values of 0.8-1 under hypoxic conditions. Adventitious roots were also formed by Tabernaemontana juruana ([Markgr.] Schumann ex. J. F. Macbride) during growth under low-oxygen conditions, although at a later stage. The gas-space continuum in roots of T. juruana was less pronounced, resulting in a 10-fold lower oxygen concentration in the root cortex under oxygen stress compared with adventitious roots of Salix. The lower oxygen content was reflected in 6-fold higher ADH activities and decreased AEC values. ROL occurred only at the non-suberized root tip, suggesting that the suberized hypodermis functions as a barrier against gas exchange between the root and the rhizosphere. These findings indicate that different strategies of adaptation to low oxygen levels are realized in the two species under investigation that occur naturally in the same ecosystem but inhabit different elevation sites.", "author" : [ { "dropping-particle" : "", "family" : "Simone", "given" : "Oliviero", "non-dropping-particle" : "De", "parse-names" : false, "suffix" : "" }, { "dropping-particle" : "", "family" : "Haase", "given" : "Karen", "non-dropping-particle" : "", "parse-names" : false, "suffix" : "" }, { "dropping-particle" : "", "family" : "M\u00fcller", "given" : "Ewald", "non-dropping-particle" : "", "parse-names" : false, "suffix" : "" }, { "dropping-particle" : "", "family" : "Junk", "given" : "Wolfgang J.", "non-dropping-particle" : "", "parse-names" : false, "suffix" : "" }, { "dropping-particle" : "", "family" : "Gonsior", "given" : "Guido", "non-dropping-particle" : "", "parse-names" : false, "suffix" : "" }, { "dropping-particle" : "", "family" : "Schmidt", "given" : "Wolfgang", "non-dropping-particle" : "", "parse-names" : false, "suffix" : "" } ], "container-title" : "Functional Plant Biology", "id" : "ITEM-1", "issued" : { "date-parts" : [ [ "2002" ] ] }, "page" : "1025-1035", "title" : "Impact of root morphology on metabolism and oxygen distribution in roots and rhizosphere from two Central Amazon floodplain tree species", "type" : "article-journal", "volume" : "29" }, "uris" : [ "http://www.mendeley.com/documents/?uuid=9509590f-a080-430e-8071-1aae7589c5d4" ] }, { "id" : "ITEM-2", "itemData" : { "DOI" : "10.1046/j.1365-3040.2000.00628.x", "ISBN" : "1365-3040", "ISSN" : "01407791", "abstract" : "Growth in stagnant, oxygen-deficient nutrient solution increased porosity in adventitious roots of two monocotyledonous (Carex acuta and Juncus effusus) and three dicotyledonous species (Caltha palustris, Ranunculus sceleratus and Rumex palustris) wetland species from 10 to 30% under aerated conditions to 20201345%. The spatial patterns of radial oxygen loss (ROL), determined with root-sleeving oxygen electrodes, indicated a strong constitutive 'barrier' to ROL in the basal root zones of the two monocotyledonous species. In contrast, roots of the dicotyledonous species showed no significant 'barrier' to ROL when grown in aerated solution, and only a partial 'barrier' when grown in stagnant conditions. This partial 'barrier' was strongest in C. palustris, so that ROL from basal zones of roots of R. sceleratus and R. palustris was substantial when compared to the monocotyledonous species. ROL from the basal zones would decrease longitudinal diffusion of oxygen to the root apex, and therefore limit the maximum penetration depth of these roots into anaerobic soil. Further studies of a larger number of dicotyledonous wetland species from a range of substrates are required to elucidate the ecophysiological consequences of developing a partial, rather than a strong, 'barrier' to ROL.", "author" : [ { "dropping-particle" : "", "family" : "Visser", "given" : "E. J W", "non-dropping-particle" : "", "parse-names" : false, "suffix" : "" }, { "dropping-particle" : "", "family" : "Colmer", "given" : "T. D.", "non-dropping-particle" : "", "parse-names" : false, "suffix" : "" }, { "dropping-particle" : "", "family" : "Blom", "given" : "C. W P M", "non-dropping-particle" : "", "parse-names" : false, "suffix" : "" }, { "dropping-particle" : "", "family" : "Voesenek", "given" : "L. a C J", "non-dropping-particle" : "", "parse-names" : false, "suffix" : "" } ], "container-title" : "Plant, Cell and Environment", "id" : "ITEM-2", "issued" : { "date-parts" : [ [ "2000" ] ] }, "page" : "1237-1245", "title" : "Changes in growth, porosity, and radial oxygen loss from adventitious roots of selected mono- and dicotyledonous wetland species with contrasting types of aerenchyma", "type" : "article-journal", "volume" : "23" }, "uris" : [ "http://www.mendeley.com/documents/?uuid=1d24a1bf-347b-493b-9855-22019866b33b" ] } ], "mendeley" : { "formattedCitation" : "(Visser &lt;i&gt;et al.&lt;/i&gt; 2000; De Simone &lt;i&gt;et al.&lt;/i&gt; 2002)", "plainTextFormattedCitation" : "(Visser et al. 2000; De Simone et al. 2002)", "previouslyFormattedCitation" : "(Visser &lt;i&gt;et al.&lt;/i&gt; 2000; De Simone &lt;i&gt;et al.&lt;/i&gt; 2002)" }, "properties" : { "noteIndex" : 0 }, "schema" : "https://github.com/citation-style-language/schema/raw/master/csl-citation.json" }</w:instrText>
+      </w:r>
+      <w:r>
+        <w:fldChar w:fldCharType="separate"/>
+      </w:r>
+      <w:r>
+        <w:rPr>
+          <w:noProof/>
+        </w:rPr>
+        <w:t xml:space="preserve">(Visser </w:t>
+      </w:r>
+      <w:r>
+        <w:rPr>
+          <w:i/>
+          <w:noProof/>
+        </w:rPr>
+        <w:t>et al.</w:t>
+      </w:r>
+      <w:r>
+        <w:rPr>
+          <w:noProof/>
+        </w:rPr>
+        <w:t xml:space="preserve"> 2000; De Simone </w:t>
+      </w:r>
+      <w:r>
+        <w:rPr>
+          <w:i/>
+          <w:noProof/>
+        </w:rPr>
+        <w:t>et al.</w:t>
+      </w:r>
+      <w:r>
+        <w:rPr>
+          <w:noProof/>
+        </w:rPr>
+        <w:t xml:space="preserve"> 2002)</w:t>
+      </w:r>
+      <w:r>
+        <w:fldChar w:fldCharType="end"/>
+      </w:r>
+      <w:r>
+        <w:t xml:space="preserve"> and may increase dry matter content.  </w:t>
+      </w:r>
+      <w:r>
+        <w:t xml:space="preserve">E. </w:t>
+      </w:r>
+      <w:proofErr w:type="spellStart"/>
+      <w:r>
+        <w:t>camaldulensis</w:t>
+      </w:r>
+      <w:proofErr w:type="spellEnd"/>
+      <w:r>
+        <w:t xml:space="preserve"> responded in an opposite manner, with higher SLA under waterlogging, and lower root dry matter content under waterlogging and after the refractory period. </w:t>
+      </w:r>
+      <w:r>
+        <w:t>This species appears to employ an opportunistic ‘fast growth’ ecological strategy in response to waterlogging, involving proliferation</w:t>
+      </w:r>
+      <w:r>
+        <w:t xml:space="preserve"> of low</w:t>
+      </w:r>
+      <w:r>
+        <w:t>er</w:t>
+      </w:r>
+      <w:r>
+        <w:t xml:space="preserve"> density roots</w:t>
+      </w:r>
+      <w:r>
+        <w:t xml:space="preserve">, and lower carbon investment in leaf tissue </w:t>
+      </w:r>
+      <w:r>
+        <w:fldChar w:fldCharType="begin" w:fldLock="1"/>
+      </w:r>
+      <w:r>
+        <w:instrText>ADDIN CSL_CITATION { "citationItems" : [ { "id" : "ITEM-1", "itemData" : { "author" : [ { "dropping-particle" : "", "family" : "Wright", "given" : "Ian J", "non-dropping-particle" : "", "parse-names" : false, "suffix" : "" }, { "dropping-particle" : "", "family" : "Reich", "given" : "Peter B", "non-dropping-particle" : "", "parse-names" : false, "suffix" : "" }, { "dropping-particle" : "", "family" : "Westoby", "given" : "Mark", "non-dropping-particle" : "", "parse-names" : false, "suffix" : "" }, { "dropping-particle" : "", "family" : "Ackerly", "given" : "David D", "non-dropping-particle" : "", "parse-names" : false, "suffix" : "" }, { "dropping-particle" : "", "family" : "Baruch", "given" : "Zdravko", "non-dropping-particle" : "", "parse-names" : false, "suffix" : "" }, { "dropping-particle" : "", "family" : "Bongers", "given" : "Frans", "non-dropping-particle" : "", "parse-names" : false, "suffix" : "" }, { "dropping-particle" : "", "family" : "Cavender-bares", "given" : "Jeannine", "non-dropping-particle" : "", "parse-names" : false, "suffix" : "" }, { "dropping-particle" : "", "family" : "Chapin", "given" : "Terry", "non-dropping-particle" : "", "parse-names" : false, "suffix" : "" }, { "dropping-particle" : "", "family" : "Cornelissen", "given" : "Johannes H C", "non-dropping-particle" : "", "parse-names" : false, "suffix" : "" }, { "dropping-particle" : "", "family" : "Diemer", "given" : "Matthias", "non-dropping-particle" : "", "parse-names" : false, "suffix" : "" }, { "dropping-particle" : "", "family" : "Flexas", "given" : "Jaume", "non-dropping-particle" : "", "parse-names" : false, "suffix" : "" }, { "dropping-particle" : "", "family" : "Garnier", "given" : "Eric", "non-dropping-particle" : "", "parse-names" : false, "suffix" : "" }, { "dropping-particle" : "", "family" : "Groom", "given" : "Philip K", "non-dropping-particle" : "", "parse-names" : false, "suffix" : "" }, { "dropping-particle" : "", "family" : "Gulias", "given" : "Javier", "non-dropping-particle" : "", "parse-names" : false, "suffix" : "" } ], "container-title" : "Nature", "id" : "ITEM-1", "issued" : { "date-parts" : [ [ "2004" ] ] }, "page" : "821-827", "title" : "The worldwide leaf economics spectrum", "type" : "article-journal", "volume" : "428" }, "uris" : [ "http://www.mendeley.com/documents/?uuid=172cc425-1c55-45ce-b2bf-06f7699ffc4b" ] }, { "id" : "ITEM-2", "itemData" : { "DOI" : "10.1111/1365-2745.12211", "ISBN" : "2806", "ISSN" : "00220477", "abstract" : "1. The leaf economics spectrum (LES) provides a useful framework for examining species strategies as shaped by their evolutionary history. However, that spectrum, as originally described, involved only two key resources (carbon and nutrients) and one of three economically important plant organs. Herein, I evaluate whether the economics spectrum idea can be broadly extended to water \u2013 the third key resource \u2013stems, roots and entire plants and to individual, community and ecosystem scales. My overarching hypothesis is that strong selection along trait trade-off axes, in tandem with biophysical constraints, results in convergence for any taxon on a uni- formly fast, medium or slow strategy (i.e. rates of resource acquisition and processing) for all organs and all resources. 2. Evidence for economic trait spectra exists for stems and roots as well as leaves, and for traits related to water as well as carbon and nutrients. These apply generally within and across scales (within and across com- munities, climate zones, biomes and lineages). 3. There are linkages across organs and coupling among resources, resulting in an integrated whole-plant eco- nomics spectrum. Species capable of moving water rapidly have low tissue density, short tissue life span and high rates of resource acquisition and flux at organ and individual scales. The reverse is true for species with the slow strategy. Different traits may be important in different conditions, but as being fast in one respect gen- erally requires being fast in others, being fast or slow is a general feature of species. 4. Economic traits influence performance and fitness consistent with trait-based theory about underlying adap- tive mechanisms. Traits help explain differences in growth and survival across resource gradients and thus help explain the distribution of species and the assembly of communities across light, water and nutrient gradients. Traits scale up \u2013 fast traits are associated with faster rates of ecosystem processes such as decomposition or pri- mary productivity, and slow traits with slow process rates. 5. Synthesis. Traits matter. A single \u2018fast\u2013slow\u2019 plant economics spectrum that integrates across leaves, stems and roots is a key feature of the plant universe and helps to explain individual ecological strategies, community assembly processes and the functioning of ecosystems.", "author" : [ { "dropping-particle" : "", "family" : "Reich", "given" : "Peter B.", "non-dropping-particle" : "", "parse-names" : false, "suffix" : "" } ], "container-title" : "Journal of Ecology", "id" : "ITEM-2", "issued" : { "date-parts" : [ [ "2014" ] ] }, "page" : "275-301", "title" : "The world-wide 'fast-slow' plant economics spectrum: A traits manifesto", "type" : "article-journal", "volume" : "102" }, "uris" : [ "http://www.mendeley.com/documents/?uuid=ee4b31a3-1a56-4c40-81af-2a294b219e53" ] } ], "mendeley" : { "formattedCitation" : "(Wright &lt;i&gt;et al.&lt;/i&gt; 2004; Reich 2014)", "plainTextFormattedCitation" : "(Wright et al. 2004; Reich 2014)", "previouslyFormattedCitation" : "(Wright &lt;i&gt;et al.&lt;/i&gt; 2004; Reich 2014)" }, "properties" : { "noteIndex" : 0 }, "schema" : "https://github.com/citation-style-language/schema/raw/master/csl-citation.json" }</w:instrText>
+      </w:r>
+      <w:r>
+        <w:fldChar w:fldCharType="separate"/>
+      </w:r>
+      <w:r>
+        <w:rPr>
+          <w:noProof/>
+        </w:rPr>
+        <w:t xml:space="preserve">(Wright </w:t>
+      </w:r>
+      <w:r>
+        <w:rPr>
+          <w:i/>
+          <w:noProof/>
+        </w:rPr>
+        <w:t>et al.</w:t>
+      </w:r>
+      <w:r>
+        <w:rPr>
+          <w:noProof/>
+        </w:rPr>
+        <w:t xml:space="preserve"> 2004; Reich 2014)</w:t>
+      </w:r>
+      <w:r>
+        <w:fldChar w:fldCharType="end"/>
+      </w:r>
+      <w:r>
+        <w:t xml:space="preserve">. </w:t>
+      </w:r>
+      <w:r>
+        <w:t xml:space="preserve">We found no evidence for decreased SLA under eCO2 as previously described </w:t>
+      </w:r>
+      <w:r>
+        <w:fldChar w:fldCharType="begin" w:fldLock="1"/>
+      </w:r>
+      <w:r>
+        <w:instrText>ADDIN CSL_CITATION { "citationItems" : [ { "id" : "ITEM-1", "itemData" : { "author" : [ { "dropping-particle" : "", "family" : "Poorter", "given" : "H", "non-dropping-particle" : "", "parse-names" : false, "suffix" : "" }, { "dropping-particle" : "", "family" : "Navas", "given" : "M L", "non-dropping-particle" : "", "parse-names" : false, "suffix" : "" } ], "container-title" : "New Phytologist", "id" : "ITEM-1", "issued" : { "date-parts" : [ [ "2003" ] ] }, "page" : "175-198", "title" : "Plant growth and competition at elevated CO2: on winners, losers and functional groups", "type" : "article-journal", "volume" : "157" }, "uris" : [ "http://www.mendeley.com/documents/?uuid=b9edae42-ebcf-4d78-9074-a711af1685b4" ] } ], "mendeley" : { "formattedCitation" : "(Poorter &amp; Navas 2003)", "plainTextFormattedCitation" : "(Poorter &amp; Navas 2003)", "previouslyFormattedCitation" : "(Poorter &amp; Navas 2003)" }, "properties" : { "noteIndex" : 0 }, "schema" : "https://github.com/citation-style-language/schema/raw/master/csl-citation.json" }</w:instrText>
+      </w:r>
+      <w:r>
+        <w:fldChar w:fldCharType="separate"/>
+      </w:r>
+      <w:r>
+        <w:rPr>
+          <w:noProof/>
+        </w:rPr>
+        <w:t>(Poorter &amp; Navas 2003)</w:t>
+      </w:r>
+      <w:r>
+        <w:fldChar w:fldCharType="end"/>
+      </w:r>
+      <w:r>
+        <w:t xml:space="preserve">. </w:t>
+      </w:r>
+      <w:r>
+        <w:t>P</w:t>
+      </w:r>
+      <w:r>
+        <w:t xml:space="preserve">revious studies </w:t>
+      </w:r>
+      <w:r>
+        <w:t xml:space="preserve">report inconsistent effects of eCO2 on fine root dry matter content: eCO2 had </w:t>
+      </w:r>
+      <w:r>
+        <w:t>no effect</w:t>
+      </w:r>
+      <w:r>
+        <w:t xml:space="preserve"> on </w:t>
+      </w:r>
+      <w:r>
+        <w:rPr>
+          <w:i/>
+        </w:rPr>
+        <w:t xml:space="preserve">Liquidambar </w:t>
+      </w:r>
+      <w:proofErr w:type="spellStart"/>
+      <w:r>
+        <w:rPr>
+          <w:i/>
+        </w:rPr>
+        <w:t>styraciflua</w:t>
+      </w:r>
+      <w:proofErr w:type="spellEnd"/>
+      <w:r>
+        <w:rPr>
+          <w:i/>
+        </w:rPr>
+        <w:t xml:space="preserve"> or </w:t>
+      </w:r>
+      <w:proofErr w:type="spellStart"/>
+      <w:r>
+        <w:rPr>
+          <w:i/>
+        </w:rPr>
+        <w:t>Pinus</w:t>
+      </w:r>
+      <w:proofErr w:type="spellEnd"/>
+      <w:r>
+        <w:rPr>
+          <w:i/>
+        </w:rPr>
+        <w:t xml:space="preserve"> </w:t>
+      </w:r>
+      <w:proofErr w:type="spellStart"/>
+      <w:r>
+        <w:rPr>
+          <w:i/>
+        </w:rPr>
+        <w:t>strobus</w:t>
+      </w:r>
+      <w:proofErr w:type="spellEnd"/>
+      <w:r>
+        <w:rPr>
+          <w:i/>
+        </w:rPr>
+        <w:t xml:space="preserve"> </w:t>
+      </w:r>
+      <w:proofErr w:type="spellStart"/>
+      <w:r>
+        <w:rPr>
+          <w:i/>
+        </w:rPr>
+        <w:t>fRDMC</w:t>
+      </w:r>
+      <w:proofErr w:type="spellEnd"/>
+      <w:r>
+        <w:rPr>
+          <w:i/>
+        </w:rPr>
+        <w:t xml:space="preserve"> </w:t>
+      </w:r>
+      <w:r>
+        <w:fldChar w:fldCharType="begin" w:fldLock="1"/>
+      </w:r>
+      <w:r>
+        <w:instrText>ADDIN CSL_CITATION { "citationItems" : [ { "id" : "ITEM-1", "itemData" : { "DOI" : "10.1111/j.1469-8137.2008.02516.x", "ISBN" : "0028-646X", "ISSN" : "0028646X", "PMID" : "18537885", "abstract" : "* Greater fine-root production under elevated [CO2] may increase the input of carbon (C) and nitrogen (N) to the soil profile because fine root populations turn over quickly in forested ecosystems. * Here, the effect of elevated [CO)] was assessed on root biomass and N inputs at several soil depths by combining a long-term minirhizotron dataset with continuous, root-specific measurements of root mass and [N]. The experiment was conducted in a CO(2)-enriched sweetgum (Liquidambar styraciflua) plantation. * CO2) enrichment had no effect on root tissue density or [N] within a given diameter class. Root biomass production and standing crop were doubled under elevated [CO2]. Though fine-root turnover declined under elevated [CO2], fine-root mortality was also nearly doubled under CO2 enrichment. Over 9 yr, root mortality resulted in 681 g m(-2) of extra C and 9 g m(-2) of extra N input to the soil system under elevated [CO2]. At least half of these inputs were below 30 cm soil depth. * Increased C and N input to the soil under CO2 enrichment, especially below 30 cm depth, might alter soil C storage and N mineralization. Future research should focus on quantifying root decomposition dynamics and C and N mineralization deeper in the soil.", "author" : [ { "dropping-particle" : "", "family" : "Iversen", "given" : "Colleen M.", "non-dropping-particle" : "", "parse-names" : false, "suffix" : "" }, { "dropping-particle" : "", "family" : "Ledford", "given" : "Joanne", "non-dropping-particle" : "", "parse-names" : false, "suffix" : "" }, { "dropping-particle" : "", "family" : "Norby", "given" : "Richard J.", "non-dropping-particle" : "", "parse-names" : false, "suffix" : "" } ], "container-title" : "New Phytologist", "id" : "ITEM-1", "issued" : { "date-parts" : [ [ "2008" ] ] }, "page" : "837-847", "title" : "CO2 enrichment increases carbon and nitrogen input from fine roots in a deciduous forest", "type" : "article-journal", "volume" : "179" }, "uris" : [ "http://www.mendeley.com/documents/?uuid=19a8fcba-8725-4c23-a6c9-26ccc52109d3" ] }, { "id" : "ITEM-2", "itemData" : { "DOI" : "10.1093/treephys/21.2-3.137", "ISBN" : "0829-318X (Print)\\n0829-318X (Linking)", "ISSN" : "0829-318X", "PMID" : "11303644", "abstract" : "We examined changes in root system architecture and physiology and whole-plant patterns of nitrate reductase (NR) activity in response to atmospheric CO2 enrichment and N source to determine how changes in the form of N supplied to plants interact with rising CO2 concentration ([CO2]). Seedlings of Betula alleghaniensis Britt. and Pinus strobus L., which differ in growth rate, root architecture, and the partitioning of NR activity between leaves (Betula) and roots (Pinus), were grown in ambient (400 microl l(-1)) and elevated (800 microl l(-1)) [CO2] and supplied with either nitrate (NO3-) or ammonium (NH4+) as their sole N source. After 15 weeks of growth, plants were harvested and root system architecture, N uptake kinetics, and NR activity measured. Betula alleghaniensis responded to elevated [CO2] with significant increases in growth, regardless of the source of N. Pinus strobus showed no significant response in biomass production or allocation to elevated [CO2]. Both species exhibited significantly greater growth with NH4+ than with NO3-, along with lower root:shoot biomass ratios. Betula showed significant increases in total root length in response to elevated [CO2]. However, root N uptake rates in Betula (for both NO3- and NH4+) were either reduced or unchanged by elevated [CO2]. Pinus showed the opposite response to elevated [CO2], with no change in root architecture, but an increase in maximal uptake rates in response to elevated [CO2]. Nitrate reductase activity (on a mass basis) was reduced in leaves of Betula in elevated [CO2], but did not change in other tissues. Nitrate reductase activity was unaffected by elevated [CO2] in Pinus. Scaling this response to the whole-plant, NR activity was reduced in elevated [CO2] in Betula but not in Pinus. However, because Betula plants were larger in elevated [CO2], total whole-plant NR activity was unaffected.", "author" : [ { "dropping-particle" : "", "family" : "Bauer", "given" : "G a", "non-dropping-particle" : "", "parse-names" : false, "suffix" : "" }, { "dropping-particle" : "", "family" : "Berntson", "given" : "G M", "non-dropping-particle" : "", "parse-names" : false, "suffix" : "" } ], "container-title" : "Tree Physiology", "id" : "ITEM-2", "issued" : { "date-parts" : [ [ "2001" ] ] }, "page" : "137-144", "title" : "Ammonium and nitrate acquisition by plants in response to elevated CO2 concentration: the roles of root physiology and architecture.", "type" : "article-journal", "volume" : "21" }, "uris" : [ "http://www.mendeley.com/documents/?uuid=6e1c8373-1188-4ab1-beb6-e80160a0b380" ] } ], "mendeley" : { "formattedCitation" : "(Bauer &amp; Berntson 2001; Iversen, Ledford &amp; Norby 2008)", "plainTextFormattedCitation" : "(Bauer &amp; Berntson 2001; Iversen, Ledford &amp; Norby 2008)", "previouslyFormattedCitation" : "(Bauer &amp; Berntson 2001; Iversen, Ledford &amp; Norby 2008)" }, "properties" : { "noteIndex" : 0 }, "schema" : "https://github.com/citation-style-language/schema/raw/master/csl-citation.json" }</w:instrText>
+      </w:r>
+      <w:r>
+        <w:fldChar w:fldCharType="separate"/>
+      </w:r>
+      <w:r>
+        <w:rPr>
+          <w:noProof/>
+        </w:rPr>
+        <w:t>(Bauer &amp; Berntson 2001; Iversen, Ledford &amp; Norby 2008)</w:t>
+      </w:r>
+      <w:r>
+        <w:fldChar w:fldCharType="end"/>
+      </w:r>
+      <w:r>
+        <w:t xml:space="preserve">, </w:t>
+      </w:r>
+      <w:r>
+        <w:t xml:space="preserve">caused </w:t>
+      </w:r>
+      <w:r>
+        <w:t xml:space="preserve">a small decrease in </w:t>
+      </w:r>
+      <w:proofErr w:type="spellStart"/>
+      <w:r>
+        <w:rPr>
+          <w:i/>
+          <w:u w:val="single"/>
+        </w:rPr>
+        <w:t>Betula</w:t>
+      </w:r>
+      <w:proofErr w:type="spellEnd"/>
+      <w:r>
+        <w:rPr>
+          <w:i/>
+          <w:u w:val="single"/>
+        </w:rPr>
+        <w:t xml:space="preserve"> </w:t>
+      </w:r>
+      <w:proofErr w:type="spellStart"/>
+      <w:r>
+        <w:rPr>
+          <w:i/>
+          <w:u w:val="single"/>
+        </w:rPr>
+        <w:t>alleghaniensis</w:t>
+      </w:r>
+      <w:proofErr w:type="spellEnd"/>
+      <w:r>
+        <w:t xml:space="preserve"> </w:t>
+      </w:r>
+      <w:r>
+        <w:fldChar w:fldCharType="begin" w:fldLock="1"/>
+      </w:r>
+      <w:r>
+        <w:instrText>ADDIN CSL_CITATION { "citationItems" : [ { "id" : "ITEM-1", "itemData" : { "DOI" : "10.1093/treephys/21.2-3.137", "ISBN" : "0829-318X (Print)\\n0829-318X (Linking)", "ISSN" : "0829-318X", "PMID" : "11303644", "abstract" : "We examined changes in root system architecture and physiology and whole-plant patterns of nitrate reductase (NR) activity in response to atmospheric CO2 enrichment and N source to determine how changes in the form of N supplied to plants interact with rising CO2 concentration ([CO2]). Seedlings of Betula alleghaniensis Britt. and Pinus strobus L., which differ in growth rate, root architecture, and the partitioning of NR activity between leaves (Betula) and roots (Pinus), were grown in ambient (400 microl l(-1)) and elevated (800 microl l(-1)) [CO2] and supplied with either nitrate (NO3-) or ammonium (NH4+) as their sole N source. After 15 weeks of growth, plants were harvested and root system architecture, N uptake kinetics, and NR activity measured. Betula alleghaniensis responded to elevated [CO2] with significant increases in growth, regardless of the source of N. Pinus strobus showed no significant response in biomass production or allocation to elevated [CO2]. Both species exhibited significantly greater growth with NH4+ than with NO3-, along with lower root:shoot biomass ratios. Betula showed significant increases in total root length in response to elevated [CO2]. However, root N uptake rates in Betula (for both NO3- and NH4+) were either reduced or unchanged by elevated [CO2]. Pinus showed the opposite response to elevated [CO2], with no change in root architecture, but an increase in maximal uptake rates in response to elevated [CO2]. Nitrate reductase activity (on a mass basis) was reduced in leaves of Betula in elevated [CO2], but did not change in other tissues. Nitrate reductase activity was unaffected by elevated [CO2] in Pinus. Scaling this response to the whole-plant, NR activity was reduced in elevated [CO2] in Betula but not in Pinus. However, because Betula plants were larger in elevated [CO2], total whole-plant NR activity was unaffected.", "author" : [ { "dropping-particle" : "", "family" : "Bauer", "given" : "G a", "non-dropping-particle" : "", "parse-names" : false, "suffix" : "" }, { "dropping-particle" : "", "family" : "Berntson", "given" : "G M", "non-dropping-particle" : "", "parse-names" : false, "suffix" : "" } ], "container-title" : "Tree Physiology", "id" : "ITEM-1", "issued" : { "date-parts" : [ [ "2001" ] ] }, "page" : "137-144", "title" : "Ammonium and nitrate acquisition by plants in response to elevated CO2 concentration: the roles of root physiology and architecture.", "type" : "article-journal", "volume" : "21" }, "uris" : [ "http://www.mendeley.com/documents/?uuid=6e1c8373-1188-4ab1-beb6-e80160a0b380" ] } ], "mendeley" : { "formattedCitation" : "(Bauer &amp; Berntson 2001)", "plainTextFormattedCitation" : "(Bauer &amp; Berntson 2001)", "previouslyFormattedCitation" : "(Bauer &amp; Berntson 2001)" }, "properties" : { "noteIndex" : 0 }, "schema" : "https://github.com/citation-style-language/schema/raw/master/csl-citation.json" }</w:instrText>
+      </w:r>
+      <w:r>
+        <w:fldChar w:fldCharType="separate"/>
+      </w:r>
+      <w:r>
+        <w:rPr>
+          <w:noProof/>
+        </w:rPr>
+        <w:t>(Bauer &amp; Berntson 2001)</w:t>
+      </w:r>
+      <w:r>
+        <w:fldChar w:fldCharType="end"/>
+      </w:r>
+      <w:r>
+        <w:t xml:space="preserve"> and increased </w:t>
+      </w:r>
+      <w:proofErr w:type="spellStart"/>
+      <w:r>
+        <w:t>fRDMC</w:t>
+      </w:r>
+      <w:proofErr w:type="spellEnd"/>
+      <w:r>
+        <w:t xml:space="preserve"> in cotton </w:t>
+      </w:r>
+      <w:r>
+        <w:fldChar w:fldCharType="begin" w:fldLock="1"/>
+      </w:r>
+      <w:r>
+        <w:instrText>ADDIN CSL_CITATION { "citationItems" : [ { "id" : "ITEM-1", "itemData" : { "author" : [ { "dropping-particle" : "", "family" : "Prior", "given" : "S.A.", "non-dropping-particle" : "", "parse-names" : false, "suffix" : "" }, { "dropping-particle" : "", "family" : "Rogers", "given" : "H.H.", "non-dropping-particle" : "", "parse-names" : false, "suffix" : "" }, { "dropping-particle" : "", "family" : "Runion", "given" : "G.B.", "non-dropping-particle" : "", "parse-names" : false, "suffix" : "" }, { "dropping-particle" : "", "family" : "Hendrey", "given" : "G.R.", "non-dropping-particle" : "", "parse-names" : false, "suffix" : "" } ], "container-title" : "Plant and Soil", "id" : "ITEM-1", "issued" : { "date-parts" : [ [ "1994" ] ] }, "page" : "33-44", "title" : "Free-air CO2 enrichment of cotton: vertical and lateral root distribution patterns", "type" : "article-journal", "volume" : "165" }, "uris" : [ "http://www.mendeley.com/documents/?uuid=235ac3fb-d15a-48da-970e-91b7ad384100" ] } ], "mendeley" : { "formattedCitation" : "(Prior &lt;i&gt;et al.&lt;/i&gt; 1994)", "plainTextFormattedCitation" : "(Prior et al. 1994)", "previouslyFormattedCitation" : "(Prior &lt;i&gt;et al.&lt;/i&gt; 1994)" }, "properties" : { "noteIndex" : 0 }, "schema" : "https://github.com/citation-style-language/schema/raw/master/csl-citation.json" }</w:instrText>
+      </w:r>
+      <w:r>
+        <w:fldChar w:fldCharType="separate"/>
+      </w:r>
+      <w:r>
+        <w:rPr>
+          <w:noProof/>
+        </w:rPr>
+        <w:t xml:space="preserve">(Prior </w:t>
+      </w:r>
+      <w:r>
+        <w:rPr>
+          <w:i/>
+          <w:noProof/>
+        </w:rPr>
+        <w:t>et al.</w:t>
+      </w:r>
+      <w:r>
+        <w:rPr>
+          <w:noProof/>
+        </w:rPr>
+        <w:t xml:space="preserve"> 1994)</w:t>
+      </w:r>
+      <w:r>
+        <w:fldChar w:fldCharType="end"/>
+      </w:r>
+      <w:r>
+        <w:t>.</w:t>
+      </w:r>
+      <w:r>
+        <w:t xml:space="preserve"> </w:t>
+      </w:r>
+      <w:r>
+        <w:t xml:space="preserve">In this study, </w:t>
+      </w:r>
+      <w:r>
+        <w:t xml:space="preserve">eCO2 consistently increased fine root dry matter content in C. </w:t>
+      </w:r>
+      <w:proofErr w:type="spellStart"/>
+      <w:r>
+        <w:t>cunninghamiana</w:t>
+      </w:r>
+      <w:proofErr w:type="spellEnd"/>
+      <w:r>
+        <w:t>.</w:t>
+      </w:r>
+    </w:p>
+    <w:p>
+      <w:pPr>
+        <w:spacing w:line="360" w:lineRule="auto"/>
+      </w:pPr>
+      <w:r>
+        <w:t xml:space="preserve">Analysis of gas exchange, biomass accumulation and functional traits after a refractory period provided the opportunity to determine whether responses to flooding </w:t>
+      </w:r>
+      <w:r>
+        <w:t>persisted or were transitory</w:t>
+      </w:r>
+      <w:r>
+        <w:t>.</w:t>
+      </w:r>
+      <w:r>
+        <w:t xml:space="preserve"> </w:t>
+      </w:r>
+      <w:r>
+        <w:t xml:space="preserve">We were unable to substantiate the </w:t>
+      </w:r>
+      <w:r>
+        <w:rPr>
+          <w:highlight w:val="green"/>
+        </w:rPr>
+        <w:t>hypothesis</w:t>
+      </w:r>
+      <w:r>
+        <w:t xml:space="preserve"> that eCO2 would increase the rate of biomass </w:t>
+      </w:r>
+      <w:r>
+        <w:lastRenderedPageBreak/>
+        <w:t xml:space="preserve">recovery from waterlogging by increasing the rate of fine root turnover. C. </w:t>
+      </w:r>
+      <w:proofErr w:type="spellStart"/>
+      <w:r>
+        <w:t>cunninghamiana</w:t>
+      </w:r>
+      <w:proofErr w:type="spellEnd"/>
+      <w:r>
+        <w:t xml:space="preserve"> was the only species for which eCO2 altered </w:t>
+      </w:r>
+      <w:r>
+        <w:t xml:space="preserve">biomass accumulation, and </w:t>
+      </w:r>
+      <w:r>
+        <w:t>depression of biomass was observed following the refractory</w:t>
+      </w:r>
+      <w:r>
+        <w:t xml:space="preserve"> period irrespective of CO2 level</w:t>
+      </w:r>
+      <w:r>
+        <w:t>.</w:t>
+      </w:r>
+      <w:r>
+        <w:t xml:space="preserve"> </w:t>
+      </w:r>
+      <w:r>
+        <w:t xml:space="preserve">Nodulation by the nitrogen fixing ascomycete </w:t>
+      </w:r>
+      <w:proofErr w:type="spellStart"/>
+      <w:r>
+        <w:rPr>
+          <w:i/>
+        </w:rPr>
+        <w:t>Frankia</w:t>
+      </w:r>
+      <w:proofErr w:type="spellEnd"/>
+      <w:r>
+        <w:t xml:space="preserve"> is known to be </w:t>
+      </w:r>
+      <w:r>
+        <w:t>highest</w:t>
+      </w:r>
+      <w:r>
+        <w:t xml:space="preserve"> C. </w:t>
+      </w:r>
+      <w:proofErr w:type="spellStart"/>
+      <w:r>
+        <w:t>cunninghamiana</w:t>
+      </w:r>
+      <w:proofErr w:type="spellEnd"/>
+      <w:r>
+        <w:t xml:space="preserve"> under </w:t>
+      </w:r>
+      <w:r>
+        <w:t>well aerated soil conditions</w:t>
+      </w:r>
+      <w:r>
+        <w:t xml:space="preserve"> </w:t>
+      </w:r>
+      <w:r>
+        <w:fldChar w:fldCharType="begin" w:fldLock="1"/>
+      </w:r>
+      <w:r>
+        <w:instrText>ADDIN CSL_CITATION { "citationItems" : [ { "id" : "ITEM-1", "itemData" : { "DOI" : "10.1007/BF02232785", "ISSN" : "0032079X", "abstract" : "Sandy alluvial soils in a floodplain supporting a native stand of Casuarina cunninghamiana Miq. produced about three times as many nodulated seedlings and more than twice as many nodules per nodulated seedling on roots of baited Casuarina spp. than did clay loam red earth soils from the adjacent valley slope. Moist and well-aerated subsurficial alluvial sands had the greatest nodulation capacity of all the soils sampled. For all topographic positions, soil samples from depths greater than 20 cm promoted 76% more nodulated Casuarina seedlings than samples from the surficial 20 cm. Seedlings of three provenances of C. cunninghamiana, together with seedlings of C. glauca Sieb. ex Spreng., C. cristata F. Muell ex Miq. and C. obesa Miq. developed significantly more nodules per pot and nodules per nodulated seedling in soils from this locale than seedlings of two Casuarina equisetifolia Forst. provenances. Seedlings of two provenances of Allocasuarina torulosa (Ait.) L. Johnson had fewer than 1% nodulated seedlings, a significantly lower level by far than that of Casuarina seedlings. A. torulosa provenances also had significantly fewer nodulated seedlings per pot and nodules per nodulated seedling than all Casuarina hosts excepting one poorly-nodulated provenance of C. equisetifolia. Nodulated seedlings of all Casuarina species had the capacity to fix atmospheric N2, as indicated by acetylene-reduction capability. The presence of yellow cladodes and low rates of acetylene reduction per plant for C. cristata Miq. suggest that this association was poorly effective. \u00a9 1989 Kluwer Academic Publishers.", "author" : [ { "dropping-particle" : "", "family" : "Dawson", "given" : "Jeffrey O.", "non-dropping-particle" : "", "parse-names" : false, "suffix" : "" }, { "dropping-particle" : "", "family" : "Kowalski", "given" : "David G.", "non-dropping-particle" : "", "parse-names" : false, "suffix" : "" }, { "dropping-particle" : "", "family" : "Dart", "given" : "Peter J.", "non-dropping-particle" : "", "parse-names" : false, "suffix" : "" } ], "container-title" : "Plant and Soil", "id" : "ITEM-1", "issue" : "1986", "issued" : { "date-parts" : [ [ "1989" ] ] }, "page" : "1-11", "title" : "Variation with soil depth, topographic position and host species in the capacity of soils from an Australian locale to nodulate Casuarina and Allocasuarina seedlings", "type" : "article-journal", "volume" : "118" }, "uris" : [ "http://www.mendeley.com/documents/?uuid=89ef31d4-4361-4f10-a4d6-41e63bee1316" ] } ], "mendeley" : { "formattedCitation" : "(Dawson, Kowalski &amp; Dart 1989)", "plainTextFormattedCitation" : "(Dawson, Kowalski &amp; Dart 1989)" }, "properties" : { "noteIndex" : 0 }, "schema" : "https://github.com/citation-style-language/schema/raw/master/csl-citation.json" }</w:instrText>
+      </w:r>
+      <w:r>
+        <w:fldChar w:fldCharType="separate"/>
+      </w:r>
+      <w:r>
+        <w:rPr>
+          <w:noProof/>
+        </w:rPr>
+        <w:t>(Dawson, Kowalski &amp; Dart 1989)</w:t>
+      </w:r>
+      <w:r>
+        <w:fldChar w:fldCharType="end"/>
+      </w:r>
+      <w:r>
+        <w:t xml:space="preserve">. Although we made no analysis of nodulation rates, </w:t>
+      </w:r>
+      <w:r>
+        <w:t xml:space="preserve">nodules were found on C. </w:t>
+      </w:r>
+      <w:proofErr w:type="spellStart"/>
+      <w:r>
+        <w:t>cunninghamiana</w:t>
+      </w:r>
+      <w:proofErr w:type="spellEnd"/>
+      <w:r>
+        <w:t xml:space="preserve"> roots</w:t>
+      </w:r>
+      <w:bookmarkStart w:id="2" w:name="_GoBack"/>
+      <w:bookmarkEnd w:id="2"/>
+      <w:r>
+        <w:t xml:space="preserve">, and reduced nitrogen uptake due to nodule mortality </w:t>
+      </w:r>
+      <w:r>
+        <w:t xml:space="preserve">or impairment </w:t>
+      </w:r>
+      <w:r>
+        <w:t xml:space="preserve">could account for the constrained biomass response to eCO2 post-waterlogging </w:t>
+      </w:r>
+      <w:r>
+        <w:fldChar w:fldCharType="begin" w:fldLock="1"/>
+      </w:r>
+      <w:r>
+        <w:instrText>ADDIN CSL_CITATION { "citationItems" : [ { "id" : "ITEM-1", "itemData" : { "DOI" : "10.1038/nature04486", "ISBN" : "0028-0836", "ISSN" : "0028-0836", "PMID" : "16612381", "abstract" : "Enhanced plant biomass accumulation in response to elevated atmospheric CO2 concentration could dampen the future rate of increase in CO2 levels and associated climate warming. However, it is unknown whether CO2-induced stimulation of plant growth and biomass accumulation will be sustained or whether limited nitrogen (N) availability constrains greater plant growth in a CO2-enriched world. Here we show, after a six-year field study of perennial grassland species grown under ambient and elevated levels of CO2 and N, that low availability of N progressively suppresses the positive response of plant biomass to elevated CO2. Initially, the stimulation of total plant biomass by elevated CO2 was no greater at enriched than at ambient N supply. After four to six years, however, elevated CO2 stimulated plant biomass much less under ambient than enriched N supply. This response was consistent with the temporally divergent effects of elevated CO2 on soil and plant N dynamics at differing levels of N supply. Our results indicate that variability in availability of soil N and deposition of atmospheric N are both likely to influence the response of plant biomass accumulation to elevated atmospheric CO2. Given that limitations to productivity resulting from the insufficient availability of N are widespread in both unmanaged and managed vegetation, soil N supply is probably an important constraint on global terrestrial responses to elevated CO2.", "author" : [ { "dropping-particle" : "", "family" : "Reich", "given" : "Peter B", "non-dropping-particle" : "", "parse-names" : false, "suffix" : "" }, { "dropping-particle" : "", "family" : "Hobbie", "given" : "Sarah E", "non-dropping-particle" : "", "parse-names" : false, "suffix" : "" }, { "dropping-particle" : "", "family" : "Lee", "given" : "Tali", "non-dropping-particle" : "", "parse-names" : false, "suffix" : "" }, { "dropping-particle" : "", "family" : "Ellsworth", "given" : "David S", "non-dropping-particle" : "", "parse-names" : false, "suffix" : "" }, { "dropping-particle" : "", "family" : "West", "given" : "Jason B", "non-dropping-particle" : "", "parse-names" : false, "suffix" : "" }, { "dropping-particle" : "", "family" : "Tilman", "given" : "David", "non-dropping-particle" : "", "parse-names" : false, "suffix" : "" }, { "dropping-particle" : "", "family" : "Knops", "given" : "Johannes M H", "non-dropping-particle" : "", "parse-names" : false, "suffix" : "" }, { "dropping-particle" : "", "family" : "Naeem", "given" : "Shahid", "non-dropping-particle" : "", "parse-names" : false, "suffix" : "" }, { "dropping-particle" : "", "family" : "Trost", "given" : "Jared", "non-dropping-particle" : "", "parse-names" : false, "suffix" : "" } ], "container-title" : "Nature", "id" : "ITEM-1", "issue" : "April", "issued" : { "date-parts" : [ [ "2006" ] ] }, "page" : "922-925", "title" : "Nitrogen limitation constrains sustainability of ecosystem response to CO2.", "type" : "article-journal", "volume" : "440" }, "uris" : [ "http://www.mendeley.com/documents/?uuid=57f33c3e-4da6-4cb9-8e14-ab973a5f4f63" ] } ], "mendeley" : { "formattedCitation" : "(Reich &lt;i&gt;et al.&lt;/i&gt; 2006)", "plainTextFormattedCitation" : "(Reich et al. 2006)", "previouslyFormattedCitation" : "(Reich &lt;i&gt;et al.&lt;/i&gt; 2006)" }, "properties" : { "noteIndex" : 0 }, "schema" : "https://github.com/citation-style-language/schema/raw/master/csl-citation.json" }</w:instrText>
+      </w:r>
+      <w:r>
+        <w:fldChar w:fldCharType="separate"/>
+      </w:r>
+      <w:r>
+        <w:rPr>
+          <w:noProof/>
+        </w:rPr>
+        <w:t xml:space="preserve">(Reich </w:t>
+      </w:r>
+      <w:r>
+        <w:rPr>
+          <w:i/>
+          <w:noProof/>
+        </w:rPr>
+        <w:t>et al.</w:t>
+      </w:r>
+      <w:r>
+        <w:rPr>
+          <w:noProof/>
+        </w:rPr>
+        <w:t xml:space="preserve"> 2006)</w:t>
+      </w:r>
+      <w:r>
+        <w:fldChar w:fldCharType="end"/>
+      </w:r>
+      <w:r>
+        <w:t xml:space="preserve">. </w:t>
+      </w:r>
+      <w:r>
+        <w:t>Blunting of eCO2 biomass stimulation in seedlings by waterlogging has the potential to alter demographics and structural dynamics</w:t>
+      </w:r>
+      <w:r>
+        <w:t xml:space="preserve"> </w:t>
+      </w:r>
+      <w:r>
+        <w:t xml:space="preserve">in many Australian riparian communities, where </w:t>
+      </w:r>
+      <w:r>
+        <w:t xml:space="preserve">C. </w:t>
+      </w:r>
+      <w:proofErr w:type="spellStart"/>
+      <w:r>
+        <w:t>cunninghamiana</w:t>
+      </w:r>
+      <w:proofErr w:type="spellEnd"/>
+      <w:r>
+        <w:t xml:space="preserve"> is a keystone species </w:t>
+      </w:r>
+      <w:r>
+        <w:fldChar w:fldCharType="begin" w:fldLock="1"/>
+      </w:r>
+      <w:r>
+        <w:instrText>ADDIN CSL_CITATION { "citationItems" : [ { "id" : "ITEM-1", "itemData" : { "author" : [ { "dropping-particle" : "", "family" : "Woolfrey", "given" : "A.R.", "non-dropping-particle" : "", "parse-names" : false, "suffix" : "" }, { "dropping-particle" : "", "family" : "Ladd", "given" : "P.G.", "non-dropping-particle" : "", "parse-names" : false, "suffix" : "" } ], "container-title" : "Australian Journal of Botany", "id" : "ITEM-1", "issue" : "6", "issued" : { "date-parts" : [ [ "2001" ] ] }, "page" : "705-715", "title" : "Habitat preference and reproductive traits of a major Australian riparian tree species (Casuarina cunninghamiana)", "type" : "article-journal", "volume" : "49" }, "uris" : [ "http://www.mendeley.com/documents/?uuid=bfd953ea-fda8-4b75-8a8c-e52e3123f27b" ] } ], "mendeley" : { "formattedCitation" : "(Woolfrey &amp; Ladd 2001)", "plainTextFormattedCitation" : "(Woolfrey &amp; Ladd 2001)", "previouslyFormattedCitation" : "(Woolfrey &amp; Ladd 2001)" }, "properties" : { "noteIndex" : 0 }, "schema" : "https://github.com/citation-style-language/schema/raw/master/csl-citation.json" }</w:instrText>
+      </w:r>
+      <w:r>
+        <w:fldChar w:fldCharType="separate"/>
+      </w:r>
+      <w:r>
+        <w:rPr>
+          <w:noProof/>
+        </w:rPr>
+        <w:t>(Woolfrey &amp; Ladd 2001)</w:t>
+      </w:r>
+      <w:r>
+        <w:fldChar w:fldCharType="end"/>
+      </w:r>
+      <w:r>
+        <w:t>.</w:t>
+      </w:r>
+    </w:p>
+    <w:p>
+      <w:pPr>
+        <w:spacing w:line="360" w:lineRule="auto"/>
+      </w:pPr>
+    </w:p>
+    <w:p>
+      <w:pPr>
+        <w:spacing w:line="360" w:lineRule="auto"/>
+      </w:pPr>
+      <w:r>
+        <w:t>CONCLUSION</w:t>
+      </w:r>
+      <w:r>
+        <w:t>S</w:t>
+      </w:r>
+    </w:p>
+    <w:p>
+      <w:pPr>
+        <w:spacing w:line="360" w:lineRule="auto"/>
+      </w:pPr>
+      <w:r>
+        <w:t xml:space="preserve">Waterlogging and atmospheric CO2 concentration alone have significant consequences for physiological processes, growth and functional characteristics of tree seedlings. The relative importance of </w:t>
+      </w:r>
+      <w:r>
+        <w:t>these environmental factors</w:t>
+      </w:r>
+      <w:r>
+        <w:t xml:space="preserve"> vary according to species, as do the specific effects of each on plants. This study adds to the</w:t>
+      </w:r>
+      <w:r>
+        <w:t xml:space="preserve"> small body of</w:t>
+      </w:r>
+      <w:r>
+        <w:t xml:space="preserve"> literature describing the interactive effects of </w:t>
+      </w:r>
+      <w:r>
+        <w:t xml:space="preserve">waterlogging and CO2 concentration; notably, the outcome for C. </w:t>
+      </w:r>
+      <w:proofErr w:type="spellStart"/>
+      <w:r>
+        <w:t>cunninghamiana</w:t>
+      </w:r>
+      <w:proofErr w:type="spellEnd"/>
+      <w:r>
+        <w:t xml:space="preserve"> concurs with that found for </w:t>
+      </w:r>
+      <w:proofErr w:type="spellStart"/>
+      <w:r>
+        <w:rPr>
+          <w:i/>
+        </w:rPr>
+        <w:t>Taxodium</w:t>
+      </w:r>
+      <w:proofErr w:type="spellEnd"/>
+      <w:r>
+        <w:rPr>
+          <w:i/>
+        </w:rPr>
+        <w:t xml:space="preserve"> </w:t>
+      </w:r>
+      <w:proofErr w:type="spellStart"/>
+      <w:r>
+        <w:rPr>
+          <w:i/>
+        </w:rPr>
+        <w:t>distichum</w:t>
+      </w:r>
+      <w:proofErr w:type="spellEnd"/>
+      <w:r>
+        <w:t xml:space="preserve">, a flood tolerant colonist of alluvial riparian areas in the south eastern United States </w:t>
+      </w:r>
+      <w:r>
+        <w:fldChar w:fldCharType="begin" w:fldLock="1"/>
+      </w:r>
+      <w:r>
+        <w:instrText>ADDIN CSL_CITATION { "citationItems" : [ { "id" : "ITEM-1", "itemData" : { "DOI" : "10.1672/17", "ISSN" : "0277-5212", "author" : [ { "dropping-particle" : "", "family" : "Megonigal", "given" : "JP", "non-dropping-particle" : "", "parse-names" : false, "suffix" : "" }, { "dropping-particle" : "", "family" : "Vann", "given" : "CD", "non-dropping-particle" : "", "parse-names" : false, "suffix" : "" }, { "dropping-particle" : "", "family" : "Wolf", "given" : "AA", "non-dropping-particle" : "", "parse-names" : false, "suffix" : "" } ], "container-title" : "Wetlands", "id" : "ITEM-1", "issue" : "2", "issued" : { "date-parts" : [ [ "2005", "6" ] ] }, "page" : "430-438", "title" : "Flooding constraints on tree (Taxodium distichum) and herb growth responses to elevated CO2", "type" : "article-journal", "volume" : "25" }, "uris" : [ "http://www.mendeley.com/documents/?uuid=6c5a7a6a-6d82-40b5-94b9-130d9276154f" ] } ], "mendeley" : { "formattedCitation" : "(Megonigal, Vann &amp; Wolf 2005)", "plainTextFormattedCitation" : "(Megonigal, Vann &amp; Wolf 2005)", "previouslyFormattedCitation" : "(Megonigal, Vann &amp; Wolf 2005)" }, "properties" : { "noteIndex" : 0 }, "schema" : "https://github.com/citation-style-language/schema/raw/master/csl-citation.json" }</w:instrText>
+      </w:r>
+      <w:r>
+        <w:fldChar w:fldCharType="separate"/>
+      </w:r>
+      <w:r>
+        <w:rPr>
+          <w:noProof/>
+        </w:rPr>
+        <w:t>(Megonigal, Vann &amp; Wolf 2005)</w:t>
+      </w:r>
+      <w:r>
+        <w:fldChar w:fldCharType="end"/>
+      </w:r>
+      <w:r>
+        <w:t xml:space="preserve">. </w:t>
+      </w:r>
+    </w:p>
+    <w:p>
+      <w:pPr>
+        <w:spacing w:line="360" w:lineRule="auto"/>
+      </w:pPr>
     </w:p>
     <w:p>
       <w:pPr>
@@ -561,6 +1463,7 @@
           <w:ilvl w:val="0"/>
           <w:numId w:val="2"/>
         </w:numPr>
+        <w:spacing w:line="360" w:lineRule="auto"/>
       </w:pPr>
       <w:r>
         <w:t>Summary</w:t>
@@ -573,9 +1476,9 @@
           <w:ilvl w:val="1"/>
           <w:numId w:val="2"/>
         </w:numPr>
-      </w:pPr>
-      <w:r>
-        <w:lastRenderedPageBreak/>
+        <w:spacing w:line="360" w:lineRule="auto"/>
+      </w:pPr>
+      <w:r>
         <w:t>Summarise ‘answers’ to research questions (few interactions, variable main effects, species specific)</w:t>
       </w:r>
     </w:p>
@@ -586,6 +1489,7 @@
           <w:ilvl w:val="1"/>
           <w:numId w:val="2"/>
         </w:numPr>
+        <w:spacing w:line="360" w:lineRule="auto"/>
       </w:pPr>
       <w:r>
         <w:t>Was CO2 or waterlogging stronger as a main effect?</w:t>
@@ -598,8 +1502,9 @@
           <w:ilvl w:val="0"/>
           <w:numId w:val="2"/>
         </w:numPr>
-      </w:pPr>
-      <w:commentRangeStart w:id="4"/>
+        <w:spacing w:line="360" w:lineRule="auto"/>
+      </w:pPr>
+      <w:commentRangeStart w:id="3"/>
       <w:r>
         <w:t>Biomass accumulation</w:t>
       </w:r>
@@ -611,6 +1516,7 @@
           <w:ilvl w:val="1"/>
           <w:numId w:val="2"/>
         </w:numPr>
+        <w:spacing w:line="360" w:lineRule="auto"/>
       </w:pPr>
       <w:r>
         <w:t xml:space="preserve">Acacia and </w:t>
@@ -631,6 +1537,7 @@
           <w:ilvl w:val="1"/>
           <w:numId w:val="2"/>
         </w:numPr>
+        <w:spacing w:line="360" w:lineRule="auto"/>
       </w:pPr>
       <w:r>
         <w:t>R</w:t>
@@ -669,6 +1576,7 @@
           <w:ilvl w:val="1"/>
           <w:numId w:val="2"/>
         </w:numPr>
+        <w:spacing w:line="360" w:lineRule="auto"/>
       </w:pPr>
       <w:r>
         <w:t xml:space="preserve">Flooding didn’t do much to shoots (except CC interaction). </w:t>
@@ -681,6 +1589,7 @@
           <w:ilvl w:val="0"/>
           <w:numId w:val="2"/>
         </w:numPr>
+        <w:spacing w:line="360" w:lineRule="auto"/>
       </w:pPr>
       <w:r>
         <w:t>Relationships between gas exchange parameters and biomass accumulation</w:t>
@@ -693,8 +1602,10 @@
           <w:ilvl w:val="1"/>
           <w:numId w:val="2"/>
         </w:numPr>
-      </w:pPr>
-      <w:r>
+        <w:spacing w:line="360" w:lineRule="auto"/>
+      </w:pPr>
+      <w:r>
+        <w:lastRenderedPageBreak/>
         <w:t xml:space="preserve">Did higher photosynthesis translate to higher biomass? (“It is important to note that A per unit leaf area is not the most important factor for predicting overall plant growth (Korner 1991). The combination of carbohydrate </w:t>
       </w:r>
       <w:proofErr w:type="spellStart"/>
@@ -763,6 +1674,7 @@
           <w:ilvl w:val="1"/>
           <w:numId w:val="2"/>
         </w:numPr>
+        <w:spacing w:line="360" w:lineRule="auto"/>
       </w:pPr>
       <w:r>
         <w:t xml:space="preserve">Did stomatal closing occur in response to flooding? </w:t>
@@ -775,6 +1687,7 @@
           <w:ilvl w:val="1"/>
           <w:numId w:val="2"/>
         </w:numPr>
+        <w:spacing w:line="360" w:lineRule="auto"/>
       </w:pPr>
       <w:r>
         <w:t xml:space="preserve">Talk about WUE. </w:t>
@@ -787,6 +1700,7 @@
           <w:ilvl w:val="1"/>
           <w:numId w:val="2"/>
         </w:numPr>
+        <w:spacing w:line="360" w:lineRule="auto"/>
       </w:pPr>
       <w:r>
         <w:t xml:space="preserve">Acacias didn’t have lower stomatal conductance under flooding, and photosynthesis stayed the same, but they used water more efficiently. </w:t>
@@ -799,6 +1713,7 @@
           <w:ilvl w:val="1"/>
           <w:numId w:val="2"/>
         </w:numPr>
+        <w:spacing w:line="360" w:lineRule="auto"/>
       </w:pPr>
       <w:r>
         <w:t xml:space="preserve">No similar patterns between PR and </w:t>
@@ -827,6 +1742,7 @@
           <w:ilvl w:val="1"/>
           <w:numId w:val="2"/>
         </w:numPr>
+        <w:spacing w:line="360" w:lineRule="auto"/>
       </w:pPr>
       <w:proofErr w:type="spellStart"/>
       <w:r>
@@ -836,12 +1752,12 @@
       <w:r>
         <w:t xml:space="preserve"> photosynthesis improved under recovery, associated with increased stomatal conductance. WUE stayed constant between treatments and eCO2 plants maintained their advantage. </w:t>
       </w:r>
-      <w:commentRangeEnd w:id="4"/>
+      <w:commentRangeEnd w:id="3"/>
       <w:r>
         <w:rPr>
           <w:rStyle w:val="CommentReference"/>
         </w:rPr>
-        <w:commentReference w:id="4"/>
+        <w:commentReference w:id="3"/>
       </w:r>
     </w:p>
     <w:p>
@@ -851,6 +1767,7 @@
           <w:ilvl w:val="0"/>
           <w:numId w:val="2"/>
         </w:numPr>
+        <w:spacing w:line="360" w:lineRule="auto"/>
       </w:pPr>
       <w:r>
         <w:t>Traits and economic spectra</w:t>
@@ -863,6 +1780,7 @@
           <w:ilvl w:val="1"/>
           <w:numId w:val="2"/>
         </w:numPr>
+        <w:spacing w:line="360" w:lineRule="auto"/>
       </w:pPr>
       <w:r>
         <w:t>Species-specific effects, no clear pattern.</w:t>
@@ -875,6 +1793,7 @@
           <w:ilvl w:val="1"/>
           <w:numId w:val="2"/>
         </w:numPr>
+        <w:spacing w:line="360" w:lineRule="auto"/>
       </w:pPr>
       <w:r>
         <w:t xml:space="preserve">AF </w:t>
@@ -890,6 +1809,7 @@
           <w:ilvl w:val="1"/>
           <w:numId w:val="2"/>
         </w:numPr>
+        <w:spacing w:line="360" w:lineRule="auto"/>
       </w:pPr>
       <w:r>
         <w:t>CC CO2 shifted traits &gt; conservative</w:t>
@@ -902,6 +1822,7 @@
           <w:ilvl w:val="1"/>
           <w:numId w:val="2"/>
         </w:numPr>
+        <w:spacing w:line="360" w:lineRule="auto"/>
       </w:pPr>
       <w:r>
         <w:t xml:space="preserve">EC flooding reduced fine root DMC (more </w:t>
@@ -922,6 +1843,7 @@
           <w:ilvl w:val="0"/>
           <w:numId w:val="2"/>
         </w:numPr>
+        <w:spacing w:line="360" w:lineRule="auto"/>
       </w:pPr>
       <w:r>
         <w:t>What happened during recovery? Did plants recover?</w:t>
@@ -934,21 +1856,10 @@
           <w:ilvl w:val="0"/>
           <w:numId w:val="2"/>
         </w:numPr>
-      </w:pPr>
-      <w:r>
-        <w:t>Elaborate on the Casuarina interaction</w:t>
-      </w:r>
-    </w:p>
-    <w:p>
-      <w:pPr>
-        <w:pStyle w:val="ListParagraph"/>
-        <w:numPr>
-          <w:ilvl w:val="1"/>
-          <w:numId w:val="2"/>
-        </w:numPr>
-      </w:pPr>
-      <w:r>
-        <w:t>Is there anything we already know about CC and CO2 / flooding?</w:t>
+        <w:spacing w:line="360" w:lineRule="auto"/>
+      </w:pPr>
+      <w:r>
+        <w:t xml:space="preserve">CC was the only species for which eCO2 actually translated into growth and trait changes </w:t>
       </w:r>
     </w:p>
     <w:p>
@@ -958,14 +1869,20 @@
           <w:ilvl w:val="0"/>
           <w:numId w:val="2"/>
         </w:numPr>
+        <w:spacing w:line="360" w:lineRule="auto"/>
       </w:pPr>
       <w:r>
         <w:t>Evidence for anoxic drought / stomatal closure vs starch storage hypotheses</w:t>
       </w:r>
     </w:p>
-    <w:p/>
-    <w:p>
-      <w:pPr>
+    <w:p>
+      <w:pPr>
+        <w:spacing w:line="360" w:lineRule="auto"/>
+      </w:pPr>
+    </w:p>
+    <w:p>
+      <w:pPr>
+        <w:spacing w:line="360" w:lineRule="auto"/>
         <w:rPr>
           <w:b/>
         </w:rPr>
@@ -995,6 +1912,7 @@
     </w:p>
     <w:p>
       <w:pPr>
+        <w:spacing w:line="360" w:lineRule="auto"/>
         <w:rPr>
           <w:rStyle w:val="Hyperlink"/>
         </w:rPr>
@@ -1002,7 +1920,7 @@
       <w:r>
         <w:t xml:space="preserve"> </w:t>
       </w:r>
-      <w:hyperlink r:id="rId8" w:history="1">
+      <w:hyperlink r:id="rId10" w:history="1">
         <w:r>
           <w:rPr>
             <w:rStyle w:val="Hyperlink"/>
@@ -1012,6 +1930,9 @@
       </w:hyperlink>
     </w:p>
     <w:p>
+      <w:pPr>
+        <w:spacing w:line="360" w:lineRule="auto"/>
+      </w:pPr>
       <w:proofErr w:type="gramStart"/>
       <w:r>
         <w:rPr>
@@ -1035,6 +1956,7 @@
     </w:p>
     <w:p>
       <w:pPr>
+        <w:spacing w:line="360" w:lineRule="auto"/>
         <w:rPr>
           <w:b/>
         </w:rPr>
@@ -1063,7 +1985,10 @@
       <w:proofErr w:type="spellEnd"/>
     </w:p>
     <w:p>
-      <w:hyperlink r:id="rId9" w:history="1">
+      <w:pPr>
+        <w:spacing w:line="360" w:lineRule="auto"/>
+      </w:pPr>
+      <w:hyperlink r:id="rId11" w:history="1">
         <w:r>
           <w:rPr>
             <w:rStyle w:val="Hyperlink"/>
@@ -1074,6 +1999,7 @@
     </w:p>
     <w:p>
       <w:pPr>
+        <w:spacing w:line="360" w:lineRule="auto"/>
         <w:ind w:left="720"/>
       </w:pPr>
       <w:proofErr w:type="gramStart"/>
@@ -1234,7 +2160,10 @@
       </w:r>
     </w:p>
     <w:p>
-      <w:hyperlink r:id="rId10" w:history="1">
+      <w:pPr>
+        <w:spacing w:line="360" w:lineRule="auto"/>
+      </w:pPr>
+      <w:hyperlink r:id="rId12" w:history="1">
         <w:r>
           <w:rPr>
             <w:rStyle w:val="Hyperlink"/>
@@ -1245,6 +2174,7 @@
     </w:p>
     <w:p>
       <w:pPr>
+        <w:spacing w:line="360" w:lineRule="auto"/>
         <w:ind w:left="720"/>
         <w:rPr>
           <w:rFonts w:ascii="Arial" w:hAnsi="Arial" w:cs="Arial"/>
@@ -1283,6 +2213,7 @@
     </w:p>
     <w:p>
       <w:pPr>
+        <w:spacing w:line="360" w:lineRule="auto"/>
         <w:ind w:left="720"/>
         <w:rPr>
           <w:rFonts w:ascii="Arial" w:hAnsi="Arial" w:cs="Arial"/>
@@ -1295,6 +2226,7 @@
     </w:p>
     <w:p>
       <w:pPr>
+        <w:spacing w:line="360" w:lineRule="auto"/>
         <w:rPr>
           <w:b/>
         </w:rPr>
@@ -1321,6 +2253,9 @@
       </w:r>
     </w:p>
     <w:p>
+      <w:pPr>
+        <w:spacing w:line="360" w:lineRule="auto"/>
+      </w:pPr>
       <w:r>
         <w:t xml:space="preserve">Melaleuca </w:t>
       </w:r>
@@ -1385,6 +2320,7 @@
           <w:ilvl w:val="0"/>
           <w:numId w:val="1"/>
         </w:numPr>
+        <w:spacing w:line="360" w:lineRule="auto"/>
       </w:pPr>
       <w:r>
         <w:t>“</w:t>
@@ -1397,6 +2333,9 @@
       </w:r>
     </w:p>
     <w:p>
+      <w:pPr>
+        <w:spacing w:line="360" w:lineRule="auto"/>
+      </w:pPr>
       <w:proofErr w:type="spellStart"/>
       <w:r>
         <w:t>Frankia</w:t>
@@ -1416,9 +2355,10 @@
     </w:p>
     <w:p>
       <w:pPr>
+        <w:spacing w:line="360" w:lineRule="auto"/>
         <w:ind w:firstLine="720"/>
       </w:pPr>
-      <w:hyperlink r:id="rId11" w:history="1">
+      <w:hyperlink r:id="rId13" w:history="1">
         <w:r>
           <w:rPr>
             <w:rStyle w:val="Hyperlink"/>
@@ -1427,8 +2367,15 @@
         </w:r>
       </w:hyperlink>
     </w:p>
-    <w:p/>
-    <w:p>
+    <w:p>
+      <w:pPr>
+        <w:spacing w:line="360" w:lineRule="auto"/>
+      </w:pPr>
+    </w:p>
+    <w:p>
+      <w:pPr>
+        <w:spacing w:line="360" w:lineRule="auto"/>
+      </w:pPr>
       <w:proofErr w:type="gramStart"/>
       <w:r>
         <w:t>eCO2</w:t>
@@ -1445,6 +2392,7 @@
           <w:ilvl w:val="0"/>
           <w:numId w:val="1"/>
         </w:numPr>
+        <w:spacing w:line="360" w:lineRule="auto"/>
       </w:pPr>
       <w:r>
         <w:t>None known? Ask Mel…</w:t>
@@ -1509,23 +2457,7 @@
       <w:proofErr w:type="spellEnd"/>
     </w:p>
   </w:comment>
-  <w:comment w:id="2" w:author="Faculty of Science" w:date="2015-03-24T16:01:00Z" w:initials="FoS">
-    <w:p>
-      <w:pPr>
-        <w:pStyle w:val="CommentText"/>
-      </w:pPr>
-      <w:r>
-        <w:rPr>
-          <w:rStyle w:val="CommentReference"/>
-        </w:rPr>
-        <w:annotationRef/>
-      </w:r>
-      <w:r>
-        <w:t>Rewrite here and possibly in intro.</w:t>
-      </w:r>
-    </w:p>
-  </w:comment>
-  <w:comment w:id="4" w:author="Faculty of Science" w:date="2015-03-23T14:34:00Z" w:initials="FoS">
+  <w:comment w:id="3" w:author="Faculty of Science" w:date="2015-03-23T14:34:00Z" w:initials="FoS">
     <w:p>
       <w:pPr>
         <w:pStyle w:val="CommentText"/>
@@ -1548,9 +2480,58 @@
 <w15:commentsEx xmlns:wpc="http://schemas.microsoft.com/office/word/2010/wordprocessingCanvas" xmlns:mc="http://schemas.openxmlformats.org/markup-compatibility/2006" xmlns:o="urn:schemas-microsoft-com:office:office" xmlns:r="http://schemas.openxmlformats.org/officeDocument/2006/relationships" xmlns:m="http://schemas.openxmlformats.org/officeDocument/2006/math" xmlns:v="urn:schemas-microsoft-com:vml" xmlns:wp14="http://schemas.microsoft.com/office/word/2010/wordprocessingDrawing" xmlns:wp="http://schemas.openxmlformats.org/drawingml/2006/wordprocessingDrawing" xmlns:w10="urn:schemas-microsoft-com:office:word" xmlns:w="http://schemas.openxmlformats.org/wordprocessingml/2006/main" xmlns:w14="http://schemas.microsoft.com/office/word/2010/wordml" xmlns:w15="http://schemas.microsoft.com/office/word/2012/wordml" xmlns:wpg="http://schemas.microsoft.com/office/word/2010/wordprocessingGroup" xmlns:wpi="http://schemas.microsoft.com/office/word/2010/wordprocessingInk" xmlns:wne="http://schemas.microsoft.com/office/word/2006/wordml" xmlns:wps="http://schemas.microsoft.com/office/word/2010/wordprocessingShape" mc:Ignorable="w14 w15 wp14">
   <w15:commentEx w15:paraId="5FEF8BF8" w15:done="0"/>
   <w15:commentEx w15:paraId="40825FF3" w15:done="0"/>
-  <w15:commentEx w15:paraId="7680C6DA" w15:done="0"/>
   <w15:commentEx w15:paraId="20364C09" w15:done="0"/>
 </w15:commentsEx>
+</file>
+
+<file path=word/endnotes.xml><?xml version="1.0" encoding="utf-8"?>
+<w:endnotes xmlns:wpc="http://schemas.microsoft.com/office/word/2010/wordprocessingCanvas" xmlns:mc="http://schemas.openxmlformats.org/markup-compatibility/2006" xmlns:o="urn:schemas-microsoft-com:office:office" xmlns:r="http://schemas.openxmlformats.org/officeDocument/2006/relationships" xmlns:m="http://schemas.openxmlformats.org/officeDocument/2006/math" xmlns:v="urn:schemas-microsoft-com:vml" xmlns:wp14="http://schemas.microsoft.com/office/word/2010/wordprocessingDrawing" xmlns:wp="http://schemas.openxmlformats.org/drawingml/2006/wordprocessingDrawing" xmlns:w10="urn:schemas-microsoft-com:office:word" xmlns:w="http://schemas.openxmlformats.org/wordprocessingml/2006/main" xmlns:w14="http://schemas.microsoft.com/office/word/2010/wordml" xmlns:w15="http://schemas.microsoft.com/office/word/2012/wordml" xmlns:wpg="http://schemas.microsoft.com/office/word/2010/wordprocessingGroup" xmlns:wpi="http://schemas.microsoft.com/office/word/2010/wordprocessingInk" xmlns:wne="http://schemas.microsoft.com/office/word/2006/wordml" xmlns:wps="http://schemas.microsoft.com/office/word/2010/wordprocessingShape" mc:Ignorable="w14 w15 wp14">
+  <w:endnote w:type="separator" w:id="-1">
+    <w:p>
+      <w:pPr>
+        <w:spacing w:after="0" w:line="240" w:lineRule="auto"/>
+      </w:pPr>
+      <w:r>
+        <w:separator/>
+      </w:r>
+    </w:p>
+  </w:endnote>
+  <w:endnote w:type="continuationSeparator" w:id="0">
+    <w:p>
+      <w:pPr>
+        <w:spacing w:after="0" w:line="240" w:lineRule="auto"/>
+      </w:pPr>
+      <w:r>
+        <w:continuationSeparator/>
+      </w:r>
+    </w:p>
+  </w:endnote>
+</w:endnotes>
+</file>
+
+<file path=word/footnotes.xml><?xml version="1.0" encoding="utf-8"?>
+<w:footnotes xmlns:wpc="http://schemas.microsoft.com/office/word/2010/wordprocessingCanvas" xmlns:mc="http://schemas.openxmlformats.org/markup-compatibility/2006" xmlns:o="urn:schemas-microsoft-com:office:office" xmlns:r="http://schemas.openxmlformats.org/officeDocument/2006/relationships" xmlns:m="http://schemas.openxmlformats.org/officeDocument/2006/math" xmlns:v="urn:schemas-microsoft-com:vml" xmlns:wp14="http://schemas.microsoft.com/office/word/2010/wordprocessingDrawing" xmlns:wp="http://schemas.openxmlformats.org/drawingml/2006/wordprocessingDrawing" xmlns:w10="urn:schemas-microsoft-com:office:word" xmlns:w="http://schemas.openxmlformats.org/wordprocessingml/2006/main" xmlns:w14="http://schemas.microsoft.com/office/word/2010/wordml" xmlns:w15="http://schemas.microsoft.com/office/word/2012/wordml" xmlns:wpg="http://schemas.microsoft.com/office/word/2010/wordprocessingGroup" xmlns:wpi="http://schemas.microsoft.com/office/word/2010/wordprocessingInk" xmlns:wne="http://schemas.microsoft.com/office/word/2006/wordml" xmlns:wps="http://schemas.microsoft.com/office/word/2010/wordprocessingShape" mc:Ignorable="w14 w15 wp14">
+  <w:footnote w:type="separator" w:id="-1">
+    <w:p>
+      <w:pPr>
+        <w:spacing w:after="0" w:line="240" w:lineRule="auto"/>
+      </w:pPr>
+      <w:r>
+        <w:separator/>
+      </w:r>
+    </w:p>
+  </w:footnote>
+  <w:footnote w:type="continuationSeparator" w:id="0">
+    <w:p>
+      <w:pPr>
+        <w:spacing w:after="0" w:line="240" w:lineRule="auto"/>
+      </w:pPr>
+      <w:r>
+        <w:continuationSeparator/>
+      </w:r>
+    </w:p>
+  </w:footnote>
+</w:footnotes>
 </file>
 
 <file path=word/numbering.xml><?xml version="1.0" encoding="utf-8"?>
@@ -2514,6 +3495,50 @@
       <w:szCs w:val="18"/>
     </w:rPr>
   </w:style>
+  <w:style w:type="paragraph" w:styleId="Header">
+    <w:name w:val="header"/>
+    <w:basedOn w:val="Normal"/>
+    <w:link w:val="HeaderChar"/>
+    <w:uiPriority w:val="99"/>
+    <w:unhideWhenUsed/>
+    <w:rsid w:val="00347C94"/>
+    <w:pPr>
+      <w:tabs>
+        <w:tab w:val="center" w:pos="4513"/>
+        <w:tab w:val="right" w:pos="9026"/>
+      </w:tabs>
+      <w:spacing w:after="0" w:line="240" w:lineRule="auto"/>
+    </w:pPr>
+  </w:style>
+  <w:style w:type="character" w:customStyle="1" w:styleId="HeaderChar">
+    <w:name w:val="Header Char"/>
+    <w:basedOn w:val="DefaultParagraphFont"/>
+    <w:link w:val="Header"/>
+    <w:uiPriority w:val="99"/>
+    <w:rsid w:val="00347C94"/>
+  </w:style>
+  <w:style w:type="paragraph" w:styleId="Footer">
+    <w:name w:val="footer"/>
+    <w:basedOn w:val="Normal"/>
+    <w:link w:val="FooterChar"/>
+    <w:uiPriority w:val="99"/>
+    <w:unhideWhenUsed/>
+    <w:rsid w:val="00347C94"/>
+    <w:pPr>
+      <w:tabs>
+        <w:tab w:val="center" w:pos="4513"/>
+        <w:tab w:val="right" w:pos="9026"/>
+      </w:tabs>
+      <w:spacing w:after="0" w:line="240" w:lineRule="auto"/>
+    </w:pPr>
+  </w:style>
+  <w:style w:type="character" w:customStyle="1" w:styleId="FooterChar">
+    <w:name w:val="Footer Char"/>
+    <w:basedOn w:val="DefaultParagraphFont"/>
+    <w:link w:val="Footer"/>
+    <w:uiPriority w:val="99"/>
+    <w:rsid w:val="00347C94"/>
+  </w:style>
 </w:styles>
 </file>
 
@@ -2783,7 +3808,7 @@
 </file>
 
 <file path=customXml/itemProps1.xml><?xml version="1.0" encoding="utf-8"?>
-<ds:datastoreItem xmlns:ds="http://schemas.openxmlformats.org/officeDocument/2006/customXml" ds:itemID="{EA90AD6A-C625-49B0-8F7A-95372D2E4CB9}">
+<ds:datastoreItem xmlns:ds="http://schemas.openxmlformats.org/officeDocument/2006/customXml" ds:itemID="{44363899-9F02-4187-A7D9-576F658AEB38}">
   <ds:schemaRefs>
     <ds:schemaRef ds:uri="http://schemas.openxmlformats.org/officeDocument/2006/bibliography"/>
   </ds:schemaRefs>

</xml_diff>